<commit_message>
Service mapping bug fixes & Local Session Binding bug fix
1. Adding a port attribute to topmost node in introspection XML string, so
that local BusAttachment can join session with CloudServiceAgentBusObject,
since joining session should know of SessionPort in advance.
2. Local announcements do not have port information, so we should
introspect the ObjPath and/or Interface Name, to decide the well known
SessionPort, so that we can send SessionPort information to remote peer,
in order for remote BusOjbects to connect to CloudServiceAgentBusObject
through this SessionPort, otherwise, JoinSession() will fail, and so
communications between them can be established.

Change-Id: Ia5d88ab8902a33125a2f7ab8290531421a0485fe
Signed-off-by: Thierry Luo <luoyongheng@nane.cn>
</commit_message>
<xml_diff>
--- a/Doc/Gateway模块与接口设计.docx
+++ b/Doc/Gateway模块与接口设计.docx
@@ -10,7 +10,6 @@
           <w:docPartUnique/>
         </w:docPartObj>
       </w:sdtPr>
-      <w:sdtEndPr/>
       <w:sdtContent>
         <w:p/>
         <w:p>
@@ -109,7 +108,6 @@
                                     <w:dataBinding w:prefixMappings="xmlns:ns0='http://purl.org/dc/elements/1.1/' xmlns:ns1='http://schemas.openxmlformats.org/package/2006/metadata/core-properties' " w:xpath="/ns1:coreProperties[1]/ns0:title[1]" w:storeItemID="{6C3C8BC8-F283-45AE-878A-BAB7291924A1}"/>
                                     <w:text/>
                                   </w:sdtPr>
-                                  <w:sdtEndPr/>
                                   <w:sdtContent>
                                     <w:r>
                                       <w:rPr>
@@ -162,7 +160,6 @@
                                   <w:dataBinding w:prefixMappings="xmlns:ns0='http://purl.org/dc/elements/1.1/' xmlns:ns1='http://schemas.openxmlformats.org/package/2006/metadata/core-properties' " w:xpath="/ns1:coreProperties[1]/ns0:subject[1]" w:storeItemID="{6C3C8BC8-F283-45AE-878A-BAB7291924A1}"/>
                                   <w:text/>
                                 </w:sdtPr>
-                                <w:sdtEndPr/>
                                 <w:sdtContent>
                                   <w:p>
                                     <w:pPr>
@@ -222,7 +219,6 @@
                                   <w:dataBinding w:prefixMappings="xmlns:ns0='http://purl.org/dc/elements/1.1/' xmlns:ns1='http://schemas.openxmlformats.org/package/2006/metadata/core-properties' " w:xpath="/ns1:coreProperties[1]/ns0:creator[1]" w:storeItemID="{6C3C8BC8-F283-45AE-878A-BAB7291924A1}"/>
                                   <w:text/>
                                 </w:sdtPr>
-                                <w:sdtEndPr/>
                                 <w:sdtContent>
                                   <w:p>
                                     <w:pPr>
@@ -309,7 +305,6 @@
                               <w:dataBinding w:prefixMappings="xmlns:ns0='http://purl.org/dc/elements/1.1/' xmlns:ns1='http://schemas.openxmlformats.org/package/2006/metadata/core-properties' " w:xpath="/ns1:coreProperties[1]/ns0:title[1]" w:storeItemID="{6C3C8BC8-F283-45AE-878A-BAB7291924A1}"/>
                               <w:text/>
                             </w:sdtPr>
-                            <w:sdtEndPr/>
                             <w:sdtContent>
                               <w:r>
                                 <w:rPr>
@@ -362,7 +357,6 @@
                             <w:dataBinding w:prefixMappings="xmlns:ns0='http://purl.org/dc/elements/1.1/' xmlns:ns1='http://schemas.openxmlformats.org/package/2006/metadata/core-properties' " w:xpath="/ns1:coreProperties[1]/ns0:subject[1]" w:storeItemID="{6C3C8BC8-F283-45AE-878A-BAB7291924A1}"/>
                             <w:text/>
                           </w:sdtPr>
-                          <w:sdtEndPr/>
                           <w:sdtContent>
                             <w:p>
                               <w:pPr>
@@ -422,7 +416,6 @@
                             <w:dataBinding w:prefixMappings="xmlns:ns0='http://purl.org/dc/elements/1.1/' xmlns:ns1='http://schemas.openxmlformats.org/package/2006/metadata/core-properties' " w:xpath="/ns1:coreProperties[1]/ns0:creator[1]" w:storeItemID="{6C3C8BC8-F283-45AE-878A-BAB7291924A1}"/>
                             <w:text/>
                           </w:sdtPr>
-                          <w:sdtEndPr/>
                           <w:sdtContent>
                             <w:p>
                               <w:pPr>
@@ -550,7 +543,6 @@
                                     <w:calendar w:val="gregorian"/>
                                   </w:date>
                                 </w:sdtPr>
-                                <w:sdtEndPr/>
                                 <w:sdtContent>
                                   <w:p>
                                     <w:pPr>
@@ -619,7 +611,6 @@
                               <w:calendar w:val="gregorian"/>
                             </w:date>
                           </w:sdtPr>
-                          <w:sdtEndPr/>
                           <w:sdtContent>
                             <w:p>
                               <w:pPr>
@@ -3952,7 +3943,7 @@
         <w:tblLook w:val="04A0" w:firstRow="1" w:lastRow="0" w:firstColumn="1" w:lastColumn="0" w:noHBand="0" w:noVBand="1"/>
       </w:tblPr>
       <w:tblGrid>
-        <w:gridCol w:w="5801"/>
+        <w:gridCol w:w="5652"/>
         <w:gridCol w:w="891"/>
         <w:gridCol w:w="941"/>
       </w:tblGrid>
@@ -4022,7 +4013,10 @@
               <w:t>.</w:t>
             </w:r>
             <w:r>
-              <w:t>IoTCloud.</w:t>
+              <w:t>SIPE2E</w:t>
+            </w:r>
+            <w:r>
+              <w:t>.</w:t>
             </w:r>
             <w:r>
               <w:t>Gateway.</w:t>
@@ -5584,14 +5578,7 @@
                 <w:rFonts w:asciiTheme="minorHAnsi" w:eastAsiaTheme="minorEastAsia" w:hAnsiTheme="minorHAnsi"/>
                 <w:lang w:eastAsia="zh-CN"/>
               </w:rPr>
-              <w:t>senderA</w:t>
-            </w:r>
-            <w:r>
-              <w:rPr>
-                <w:rFonts w:asciiTheme="minorHAnsi" w:eastAsiaTheme="minorEastAsia" w:hAnsiTheme="minorHAnsi"/>
-                <w:lang w:eastAsia="zh-CN"/>
-              </w:rPr>
-              <w:t>ddr</w:t>
+              <w:t>senderAddr</w:t>
             </w:r>
           </w:p>
         </w:tc>
@@ -5869,8 +5856,6 @@
                 <w:rFonts w:asciiTheme="minorHAnsi" w:hAnsiTheme="minorHAnsi"/>
               </w:rPr>
             </w:pPr>
-            <w:bookmarkStart w:id="14" w:name="_GoBack"/>
-            <w:bookmarkEnd w:id="14"/>
             <w:r>
               <w:rPr>
                 <w:rFonts w:asciiTheme="minorHAnsi" w:eastAsiaTheme="minorEastAsia" w:hAnsiTheme="minorHAnsi"/>
@@ -6807,13 +6792,7 @@
         </w:tc>
       </w:tr>
     </w:tbl>
-    <w:p>
-      <w:pPr>
-        <w:rPr>
-          <w:rFonts w:hint="eastAsia"/>
-        </w:rPr>
-      </w:pPr>
-    </w:p>
+    <w:p/>
     <w:p>
       <w:pPr>
         <w:pStyle w:val="5"/>
@@ -6822,7 +6801,7 @@
           <w:numId w:val="1"/>
         </w:numPr>
       </w:pPr>
-      <w:bookmarkStart w:id="15" w:name="_Ref414268304"/>
+      <w:bookmarkStart w:id="14" w:name="_Ref414268304"/>
       <w:r>
         <w:t>AJ</w:t>
       </w:r>
@@ -6835,7 +6814,7 @@
       <w:r>
         <w:t>ToLocal</w:t>
       </w:r>
-      <w:bookmarkEnd w:id="15"/>
+      <w:bookmarkEnd w:id="14"/>
     </w:p>
     <w:p>
       <w:pPr>
@@ -11239,7 +11218,7 @@
           <w:numId w:val="1"/>
         </w:numPr>
       </w:pPr>
-      <w:bookmarkStart w:id="16" w:name="_Toc413512029"/>
+      <w:bookmarkStart w:id="15" w:name="_Toc413512029"/>
       <w:r>
         <w:rPr>
           <w:rFonts w:hint="eastAsia"/>
@@ -11276,7 +11255,7 @@
         </w:rPr>
         <w:t>（待计划）</w:t>
       </w:r>
-      <w:bookmarkEnd w:id="16"/>
+      <w:bookmarkEnd w:id="15"/>
     </w:p>
     <w:p>
       <w:pPr>
@@ -11286,7 +11265,7 @@
           <w:numId w:val="1"/>
         </w:numPr>
       </w:pPr>
-      <w:bookmarkStart w:id="17" w:name="_Toc413512030"/>
+      <w:bookmarkStart w:id="16" w:name="_Toc413512030"/>
       <w:r>
         <w:rPr>
           <w:rFonts w:hint="eastAsia"/>
@@ -11311,7 +11290,7 @@
         </w:rPr>
         <w:t>的接口（待计划）</w:t>
       </w:r>
-      <w:bookmarkEnd w:id="17"/>
+      <w:bookmarkEnd w:id="16"/>
     </w:p>
     <w:p>
       <w:pPr>
@@ -11321,7 +11300,7 @@
           <w:numId w:val="1"/>
         </w:numPr>
       </w:pPr>
-      <w:bookmarkStart w:id="18" w:name="_Toc413512031"/>
+      <w:bookmarkStart w:id="17" w:name="_Toc413512031"/>
       <w:r>
         <w:rPr>
           <w:rFonts w:hint="eastAsia"/>
@@ -11355,7 +11334,7 @@
         </w:rPr>
         <w:t>）</w:t>
       </w:r>
-      <w:bookmarkEnd w:id="18"/>
+      <w:bookmarkEnd w:id="17"/>
     </w:p>
     <w:p>
       <w:pPr>
@@ -11365,7 +11344,7 @@
           <w:numId w:val="1"/>
         </w:numPr>
       </w:pPr>
-      <w:bookmarkStart w:id="19" w:name="_Toc413512032"/>
+      <w:bookmarkStart w:id="18" w:name="_Toc413512032"/>
       <w:r>
         <w:rPr>
           <w:rFonts w:hint="eastAsia"/>
@@ -11384,7 +11363,7 @@
       <w:r>
         <w:t>网络的接口</w:t>
       </w:r>
-      <w:bookmarkEnd w:id="19"/>
+      <w:bookmarkEnd w:id="18"/>
     </w:p>
     <w:p>
       <w:pPr>
@@ -11406,7 +11385,7 @@
         <w:tblLook w:val="04A0" w:firstRow="1" w:lastRow="0" w:firstColumn="1" w:lastColumn="0" w:noHBand="0" w:noVBand="1"/>
       </w:tblPr>
       <w:tblGrid>
-        <w:gridCol w:w="5551"/>
+        <w:gridCol w:w="5402"/>
         <w:gridCol w:w="891"/>
         <w:gridCol w:w="941"/>
       </w:tblGrid>
@@ -11476,7 +11455,10 @@
               <w:t>.</w:t>
             </w:r>
             <w:r>
-              <w:t>IoTCloud.</w:t>
+              <w:t>SIPE2E</w:t>
+            </w:r>
+            <w:r>
+              <w:t>.</w:t>
             </w:r>
             <w:r>
               <w:t>Gateway.</w:t>
@@ -19170,6 +19152,8 @@
       <w:r>
         <w:t>Introspection XML</w:t>
       </w:r>
+      <w:bookmarkStart w:id="19" w:name="_GoBack"/>
+      <w:bookmarkEnd w:id="19"/>
     </w:p>
     <w:p>
       <w:pPr>
@@ -19284,12 +19268,386 @@
     </w:p>
     <w:p>
       <w:pPr>
+        <w:pStyle w:val="2"/>
+        <w:numPr>
+          <w:ilvl w:val="1"/>
+          <w:numId w:val="1"/>
+        </w:numPr>
+      </w:pPr>
+      <w:r>
+        <w:rPr>
+          <w:rFonts w:hint="eastAsia"/>
+        </w:rPr>
+        <w:t>云端服务本地代理（</w:t>
+      </w:r>
+      <w:r>
+        <w:rPr>
+          <w:rFonts w:hint="eastAsia"/>
+        </w:rPr>
+        <w:t>CloudServiceAgentBusObject</w:t>
+      </w:r>
+      <w:r>
+        <w:rPr>
+          <w:rFonts w:hint="eastAsia"/>
+        </w:rPr>
+        <w:t>）</w:t>
+      </w:r>
+    </w:p>
+    <w:p>
+      <w:pPr>
         <w:pStyle w:val="3"/>
         <w:numPr>
           <w:ilvl w:val="2"/>
           <w:numId w:val="1"/>
         </w:numPr>
       </w:pPr>
+      <w:r>
+        <w:t>面向</w:t>
+      </w:r>
+      <w:r>
+        <w:rPr>
+          <w:rFonts w:hint="eastAsia"/>
+        </w:rPr>
+        <w:t>AllJoyn</w:t>
+      </w:r>
+      <w:r>
+        <w:rPr>
+          <w:rFonts w:hint="eastAsia"/>
+        </w:rPr>
+        <w:t>网络的接口</w:t>
+      </w:r>
+    </w:p>
+    <w:p>
+      <w:pPr>
+        <w:pStyle w:val="4"/>
+        <w:numPr>
+          <w:ilvl w:val="3"/>
+          <w:numId w:val="1"/>
+        </w:numPr>
+      </w:pPr>
+      <w:r>
+        <w:t>接口名</w:t>
+      </w:r>
+    </w:p>
+    <w:tbl>
+      <w:tblPr>
+        <w:tblStyle w:val="af4"/>
+        <w:tblW w:w="6120" w:type="dxa"/>
+        <w:tblInd w:w="-123" w:type="dxa"/>
+        <w:tblLook w:val="04A0" w:firstRow="1" w:lastRow="0" w:firstColumn="1" w:lastColumn="0" w:noHBand="0" w:noVBand="1"/>
+      </w:tblPr>
+      <w:tblGrid>
+        <w:gridCol w:w="5392"/>
+        <w:gridCol w:w="891"/>
+        <w:gridCol w:w="941"/>
+      </w:tblGrid>
+      <w:tr>
+        <w:trPr>
+          <w:cnfStyle w:val="100000000000" w:firstRow="1" w:lastRow="0" w:firstColumn="0" w:lastColumn="0" w:oddVBand="0" w:evenVBand="0" w:oddHBand="0" w:evenHBand="0" w:firstRowFirstColumn="0" w:firstRowLastColumn="0" w:lastRowFirstColumn="0" w:lastRowLastColumn="0"/>
+        </w:trPr>
+        <w:tc>
+          <w:tcPr>
+            <w:tcW w:w="2340" w:type="dxa"/>
+          </w:tcPr>
+          <w:p>
+            <w:pPr>
+              <w:pStyle w:val="tableheading"/>
+            </w:pPr>
+            <w:r>
+              <w:t>Interface name</w:t>
+            </w:r>
+          </w:p>
+        </w:tc>
+        <w:tc>
+          <w:tcPr>
+            <w:tcW w:w="1980" w:type="dxa"/>
+          </w:tcPr>
+          <w:p>
+            <w:pPr>
+              <w:pStyle w:val="tableheading"/>
+            </w:pPr>
+            <w:r>
+              <w:t>Version</w:t>
+            </w:r>
+          </w:p>
+        </w:tc>
+        <w:tc>
+          <w:tcPr>
+            <w:tcW w:w="1800" w:type="dxa"/>
+          </w:tcPr>
+          <w:p>
+            <w:pPr>
+              <w:pStyle w:val="tableheading"/>
+            </w:pPr>
+            <w:r>
+              <w:t>Secured</w:t>
+            </w:r>
+          </w:p>
+        </w:tc>
+      </w:tr>
+      <w:tr>
+        <w:tc>
+          <w:tcPr>
+            <w:tcW w:w="2340" w:type="dxa"/>
+          </w:tcPr>
+          <w:p>
+            <w:pPr>
+              <w:pStyle w:val="tableentry"/>
+            </w:pPr>
+            <w:r>
+              <w:t>cn</w:t>
+            </w:r>
+            <w:r>
+              <w:t>.</w:t>
+            </w:r>
+            <w:r>
+              <w:t>nane</w:t>
+            </w:r>
+            <w:r>
+              <w:t>.</w:t>
+            </w:r>
+            <w:r>
+              <w:t>SIPE2E</w:t>
+            </w:r>
+            <w:r>
+              <w:t>.Gateway.CloudServiceAgent.AllJoynEngine</w:t>
+            </w:r>
+          </w:p>
+        </w:tc>
+        <w:tc>
+          <w:tcPr>
+            <w:tcW w:w="1980" w:type="dxa"/>
+          </w:tcPr>
+          <w:p>
+            <w:pPr>
+              <w:pStyle w:val="tableentry"/>
+            </w:pPr>
+            <w:r>
+              <w:t>1</w:t>
+            </w:r>
+          </w:p>
+        </w:tc>
+        <w:tc>
+          <w:tcPr>
+            <w:tcW w:w="1800" w:type="dxa"/>
+          </w:tcPr>
+          <w:p>
+            <w:pPr>
+              <w:pStyle w:val="tableentry"/>
+            </w:pPr>
+            <w:r>
+              <w:t>no</w:t>
+            </w:r>
+          </w:p>
+        </w:tc>
+      </w:tr>
+    </w:tbl>
+    <w:p/>
+    <w:p>
+      <w:pPr>
+        <w:pStyle w:val="4"/>
+        <w:numPr>
+          <w:ilvl w:val="3"/>
+          <w:numId w:val="1"/>
+        </w:numPr>
+      </w:pPr>
+      <w:r>
+        <w:lastRenderedPageBreak/>
+        <w:t>属性</w:t>
+      </w:r>
+    </w:p>
+    <w:p>
+      <w:pPr>
+        <w:pStyle w:val="5"/>
+        <w:numPr>
+          <w:ilvl w:val="4"/>
+          <w:numId w:val="1"/>
+        </w:numPr>
+      </w:pPr>
+      <w:r>
+        <w:t>Version</w:t>
+      </w:r>
+    </w:p>
+    <w:tbl>
+      <w:tblPr>
+        <w:tblStyle w:val="af4"/>
+        <w:tblW w:w="8413" w:type="dxa"/>
+        <w:tblInd w:w="-123" w:type="dxa"/>
+        <w:tblLook w:val="04A0" w:firstRow="1" w:lastRow="0" w:firstColumn="1" w:lastColumn="0" w:noHBand="0" w:noVBand="1"/>
+      </w:tblPr>
+      <w:tblGrid>
+        <w:gridCol w:w="1735"/>
+        <w:gridCol w:w="1080"/>
+        <w:gridCol w:w="1620"/>
+        <w:gridCol w:w="1260"/>
+        <w:gridCol w:w="2718"/>
+      </w:tblGrid>
+      <w:tr>
+        <w:trPr>
+          <w:cnfStyle w:val="100000000000" w:firstRow="1" w:lastRow="0" w:firstColumn="0" w:lastColumn="0" w:oddVBand="0" w:evenVBand="0" w:oddHBand="0" w:evenHBand="0" w:firstRowFirstColumn="0" w:firstRowLastColumn="0" w:lastRowFirstColumn="0" w:lastRowLastColumn="0"/>
+        </w:trPr>
+        <w:tc>
+          <w:tcPr>
+            <w:tcW w:w="1735" w:type="dxa"/>
+          </w:tcPr>
+          <w:p>
+            <w:pPr>
+              <w:pStyle w:val="tableheading"/>
+            </w:pPr>
+            <w:r>
+              <w:t>Property</w:t>
+            </w:r>
+            <w:r>
+              <w:t xml:space="preserve"> name</w:t>
+            </w:r>
+          </w:p>
+        </w:tc>
+        <w:tc>
+          <w:tcPr>
+            <w:tcW w:w="1080" w:type="dxa"/>
+          </w:tcPr>
+          <w:p>
+            <w:pPr>
+              <w:pStyle w:val="tableheading"/>
+            </w:pPr>
+            <w:r>
+              <w:t>Signature</w:t>
+            </w:r>
+          </w:p>
+        </w:tc>
+        <w:tc>
+          <w:tcPr>
+            <w:tcW w:w="1620" w:type="dxa"/>
+          </w:tcPr>
+          <w:p>
+            <w:pPr>
+              <w:pStyle w:val="tableheading"/>
+            </w:pPr>
+            <w:r>
+              <w:t>List of values</w:t>
+            </w:r>
+          </w:p>
+        </w:tc>
+        <w:tc>
+          <w:tcPr>
+            <w:tcW w:w="1260" w:type="dxa"/>
+          </w:tcPr>
+          <w:p>
+            <w:pPr>
+              <w:pStyle w:val="tableheading"/>
+            </w:pPr>
+            <w:r>
+              <w:t>Read/Write</w:t>
+            </w:r>
+          </w:p>
+        </w:tc>
+        <w:tc>
+          <w:tcPr>
+            <w:tcW w:w="2718" w:type="dxa"/>
+          </w:tcPr>
+          <w:p>
+            <w:pPr>
+              <w:pStyle w:val="tableheading"/>
+            </w:pPr>
+            <w:r>
+              <w:t>Description</w:t>
+            </w:r>
+          </w:p>
+        </w:tc>
+      </w:tr>
+      <w:tr>
+        <w:tc>
+          <w:tcPr>
+            <w:tcW w:w="1735" w:type="dxa"/>
+          </w:tcPr>
+          <w:p>
+            <w:pPr>
+              <w:pStyle w:val="tableentry"/>
+            </w:pPr>
+            <w:r>
+              <w:t>Version</w:t>
+            </w:r>
+          </w:p>
+        </w:tc>
+        <w:tc>
+          <w:tcPr>
+            <w:tcW w:w="1080" w:type="dxa"/>
+          </w:tcPr>
+          <w:p>
+            <w:pPr>
+              <w:pStyle w:val="tableentry"/>
+            </w:pPr>
+            <w:r>
+              <w:t>q</w:t>
+            </w:r>
+          </w:p>
+        </w:tc>
+        <w:tc>
+          <w:tcPr>
+            <w:tcW w:w="1620" w:type="dxa"/>
+          </w:tcPr>
+          <w:p>
+            <w:pPr>
+              <w:pStyle w:val="tableentry"/>
+            </w:pPr>
+            <w:r>
+              <w:t>Positive integer</w:t>
+            </w:r>
+          </w:p>
+        </w:tc>
+        <w:tc>
+          <w:tcPr>
+            <w:tcW w:w="1260" w:type="dxa"/>
+          </w:tcPr>
+          <w:p>
+            <w:pPr>
+              <w:pStyle w:val="tableentry"/>
+            </w:pPr>
+            <w:r>
+              <w:t>Read-only</w:t>
+            </w:r>
+          </w:p>
+        </w:tc>
+        <w:tc>
+          <w:tcPr>
+            <w:tcW w:w="2718" w:type="dxa"/>
+          </w:tcPr>
+          <w:p>
+            <w:pPr>
+              <w:pStyle w:val="tableentry"/>
+            </w:pPr>
+            <w:r>
+              <w:t>Version of the interface</w:t>
+            </w:r>
+          </w:p>
+        </w:tc>
+      </w:tr>
+    </w:tbl>
+    <w:p/>
+    <w:p>
+      <w:pPr>
+        <w:pStyle w:val="4"/>
+        <w:numPr>
+          <w:ilvl w:val="3"/>
+          <w:numId w:val="1"/>
+        </w:numPr>
+      </w:pPr>
+      <w:r>
+        <w:t>方法</w:t>
+      </w:r>
+    </w:p>
+    <w:p/>
+    <w:p>
+      <w:pPr>
+        <w:pStyle w:val="4"/>
+        <w:numPr>
+          <w:ilvl w:val="3"/>
+          <w:numId w:val="1"/>
+        </w:numPr>
+      </w:pPr>
+      <w:r>
+        <w:t>信号</w:t>
+      </w:r>
     </w:p>
     <w:sectPr>
       <w:pgSz w:w="11906" w:h="16838"/>
@@ -22087,7 +22445,7 @@
 </file>
 
 <file path=customXml/itemProps2.xml><?xml version="1.0" encoding="utf-8"?>
-<ds:datastoreItem xmlns:ds="http://schemas.openxmlformats.org/officeDocument/2006/customXml" ds:itemID="{FA11A315-F602-4AA6-9C77-7AD7EFAFE897}">
+<ds:datastoreItem xmlns:ds="http://schemas.openxmlformats.org/officeDocument/2006/customXml" ds:itemID="{ADEDDEC2-299F-4F8D-8C38-B3655C8BDF87}">
   <ds:schemaRefs>
     <ds:schemaRef ds:uri="http://schemas.openxmlformats.org/officeDocument/2006/bibliography"/>
   </ds:schemaRefs>

</xml_diff>